<commit_message>
samenwerkingovereenkomst hannah en edits aan requirments
</commit_message>
<xml_diff>
--- a/documentatie/manage en control/Samenwerkingsovereenkoms_groep_12.docx
+++ b/documentatie/manage en control/Samenwerkingsovereenkoms_groep_12.docx
@@ -5,9 +5,6 @@
     <w:p>
       <w:pPr>
         <w:jc w:val="center"/>
-        <w:rPr>
-          <w:lang w:val="en-US"/>
-        </w:rPr>
       </w:pPr>
       <w:r>
         <w:rPr>
@@ -20,7 +17,6 @@
         <w:rPr>
           <w:sz w:val="36"/>
           <w:szCs w:val="36"/>
-          <w:lang w:val="en-US"/>
         </w:rPr>
         <w:t xml:space="preserve"> Project 3/4 Groep 12</w:t>
       </w:r>
@@ -28,21 +24,17 @@
         <w:rPr>
           <w:sz w:val="36"/>
           <w:szCs w:val="36"/>
-          <w:lang w:val="en-US"/>
         </w:rPr>
         <w:br/>
       </w:r>
       <w:r>
-        <w:rPr>
-          <w:lang w:val="en-US"/>
-        </w:rPr>
         <w:t>17/2/2025</w:t>
       </w:r>
     </w:p>
     <w:p/>
     <w:p>
       <w:pPr>
-        <w:pStyle w:val="Plattetekst"/>
+        <w:pStyle w:val="BodyText"/>
         <w:spacing w:before="31" w:line="242" w:lineRule="auto"/>
         <w:ind w:right="1041"/>
         <w:jc w:val="both"/>
@@ -1439,7 +1431,7 @@
     </w:p>
     <w:tbl>
       <w:tblPr>
-        <w:tblStyle w:val="Tabelraster"/>
+        <w:tblStyle w:val="TableGrid"/>
         <w:tblW w:w="0" w:type="auto"/>
         <w:tblLook w:val="04A0" w:firstRow="1" w:lastRow="0" w:firstColumn="1" w:lastColumn="0" w:noHBand="0" w:noVBand="1"/>
       </w:tblPr>
@@ -1775,7 +1767,7 @@
     <w:p/>
     <w:p>
       <w:pPr>
-        <w:pStyle w:val="Plattetekst"/>
+        <w:pStyle w:val="BodyText"/>
         <w:spacing w:before="33" w:line="244" w:lineRule="auto"/>
         <w:ind w:right="1033"/>
         <w:jc w:val="both"/>
@@ -1796,7 +1788,7 @@
     </w:p>
     <w:p>
       <w:pPr>
-        <w:pStyle w:val="Plattetekst"/>
+        <w:pStyle w:val="BodyText"/>
         <w:spacing w:before="33" w:line="244" w:lineRule="auto"/>
         <w:ind w:right="1033"/>
         <w:jc w:val="both"/>
@@ -2110,7 +2102,7 @@
     <w:p/>
     <w:tbl>
       <w:tblPr>
-        <w:tblStyle w:val="Tabelraster"/>
+        <w:tblStyle w:val="TableGrid"/>
         <w:tblW w:w="0" w:type="auto"/>
         <w:tblLook w:val="04A0" w:firstRow="1" w:lastRow="0" w:firstColumn="1" w:lastColumn="0" w:noHBand="0" w:noVBand="1"/>
       </w:tblPr>
@@ -2144,7 +2136,7 @@
     <w:p/>
     <w:p>
       <w:pPr>
-        <w:pStyle w:val="Kop1"/>
+        <w:pStyle w:val="Heading1"/>
         <w:rPr>
           <w:sz w:val="28"/>
           <w:szCs w:val="28"/>
@@ -2226,7 +2218,7 @@
     </w:p>
     <w:p>
       <w:pPr>
-        <w:pStyle w:val="Plattetekst"/>
+        <w:pStyle w:val="BodyText"/>
         <w:spacing w:before="33"/>
       </w:pPr>
       <w:r>
@@ -2301,7 +2293,7 @@
     </w:p>
     <w:tbl>
       <w:tblPr>
-        <w:tblStyle w:val="Tabelraster"/>
+        <w:tblStyle w:val="TableGrid"/>
         <w:tblW w:w="0" w:type="auto"/>
         <w:tblLook w:val="04A0" w:firstRow="1" w:lastRow="0" w:firstColumn="1" w:lastColumn="0" w:noHBand="0" w:noVBand="1"/>
       </w:tblPr>
@@ -2386,8 +2378,19 @@
             </w:r>
           </w:p>
           <w:p>
+            <w:pPr>
+              <w:rPr>
+                <w:lang w:val="en-GB"/>
+              </w:rPr>
+            </w:pPr>
             <w:r>
               <w:t xml:space="preserve">4. </w:t>
+            </w:r>
+            <w:r>
+              <w:rPr>
+                <w:lang w:val="en-GB"/>
+              </w:rPr>
+              <w:t>Hannah</w:t>
             </w:r>
           </w:p>
           <w:p>
@@ -2417,6 +2420,9 @@
             <w:r>
               <w:t xml:space="preserve">3. </w:t>
             </w:r>
+            <w:r>
+              <w:t>Hannah</w:t>
+            </w:r>
           </w:p>
           <w:p>
             <w:r>
@@ -2450,6 +2456,9 @@
             <w:r>
               <w:t xml:space="preserve">3. </w:t>
             </w:r>
+            <w:r>
+              <w:t>Hannah</w:t>
+            </w:r>
           </w:p>
           <w:p>
             <w:r>
@@ -2485,6 +2494,9 @@
           <w:p>
             <w:r>
               <w:t xml:space="preserve">3. </w:t>
+            </w:r>
+            <w:r>
+              <w:t>Hannah</w:t>
             </w:r>
           </w:p>
           <w:p>
@@ -2503,7 +2515,7 @@
     <w:p/>
     <w:tbl>
       <w:tblPr>
-        <w:tblStyle w:val="Tabelraster"/>
+        <w:tblStyle w:val="TableGrid"/>
         <w:tblW w:w="0" w:type="auto"/>
         <w:tblLook w:val="04A0" w:firstRow="1" w:lastRow="0" w:firstColumn="1" w:lastColumn="0" w:noHBand="0" w:noVBand="1"/>
       </w:tblPr>
@@ -2578,6 +2590,9 @@
             <w:r>
               <w:t xml:space="preserve">2. </w:t>
             </w:r>
+            <w:r>
+              <w:t>Hannah</w:t>
+            </w:r>
           </w:p>
           <w:p>
             <w:r>
@@ -2652,6 +2667,9 @@
             <w:r>
               <w:t xml:space="preserve">3. </w:t>
             </w:r>
+            <w:r>
+              <w:t>Hannah</w:t>
+            </w:r>
           </w:p>
           <w:p>
             <w:r>
@@ -2702,7 +2720,7 @@
     <w:p/>
     <w:p>
       <w:pPr>
-        <w:pStyle w:val="Plattetekst"/>
+        <w:pStyle w:val="BodyText"/>
         <w:spacing w:line="247" w:lineRule="auto"/>
         <w:ind w:right="791"/>
       </w:pPr>
@@ -2910,7 +2928,7 @@
     </w:p>
     <w:tbl>
       <w:tblPr>
-        <w:tblStyle w:val="Tabelraster"/>
+        <w:tblStyle w:val="TableGrid"/>
         <w:tblpPr w:leftFromText="141" w:rightFromText="141" w:vertAnchor="text" w:horzAnchor="margin" w:tblpY="208"/>
         <w:tblW w:w="0" w:type="auto"/>
         <w:tblLook w:val="04A0" w:firstRow="1" w:lastRow="0" w:firstColumn="1" w:lastColumn="0" w:noHBand="0" w:noVBand="1"/>
@@ -2947,6 +2965,25 @@
               <w:t>Knelpunten:</w:t>
             </w:r>
           </w:p>
+          <w:p>
+            <w:pPr>
+              <w:pStyle w:val="NoSpacing"/>
+              <w:numPr>
+                <w:ilvl w:val="0"/>
+                <w:numId w:val="5"/>
+              </w:numPr>
+            </w:pPr>
+            <w:r>
+              <w:t xml:space="preserve">Hannah: Heeft de neiging om soms af te dwalen, </w:t>
+            </w:r>
+            <w:r>
+              <w:t>Kan soms te lang op een onderwerp vast blijven zitten</w:t>
+            </w:r>
+            <w:r>
+              <w:t xml:space="preserve"> van wegen hyperfocus en vergeet af en toe voor zichzelf te zorgen.</w:t>
+            </w:r>
+          </w:p>
+          <w:p/>
           <w:p/>
         </w:tc>
       </w:tr>
@@ -2954,7 +2991,7 @@
     <w:p/>
     <w:p>
       <w:pPr>
-        <w:pStyle w:val="Plattetekst"/>
+        <w:pStyle w:val="BodyText"/>
         <w:spacing w:line="244" w:lineRule="auto"/>
       </w:pPr>
       <w:r>
@@ -3149,7 +3186,7 @@
     <w:p/>
     <w:tbl>
       <w:tblPr>
-        <w:tblStyle w:val="Tabelraster"/>
+        <w:tblStyle w:val="TableGrid"/>
         <w:tblW w:w="0" w:type="auto"/>
         <w:tblLook w:val="04A0" w:firstRow="1" w:lastRow="0" w:firstColumn="1" w:lastColumn="0" w:noHBand="0" w:noVBand="1"/>
       </w:tblPr>
@@ -3175,14 +3212,9 @@
     </w:tbl>
     <w:p/>
     <w:p/>
-    <w:p/>
-    <w:p/>
-    <w:p/>
-    <w:p/>
-    <w:p/>
     <w:p>
       <w:pPr>
-        <w:pStyle w:val="Plattetekst"/>
+        <w:pStyle w:val="BodyText"/>
         <w:spacing w:before="31" w:line="244" w:lineRule="auto"/>
         <w:ind w:right="1036"/>
         <w:jc w:val="both"/>
@@ -3203,7 +3235,7 @@
     </w:p>
     <w:p>
       <w:pPr>
-        <w:pStyle w:val="Plattetekst"/>
+        <w:pStyle w:val="BodyText"/>
         <w:spacing w:before="31" w:line="244" w:lineRule="auto"/>
         <w:ind w:right="1036"/>
         <w:jc w:val="both"/>
@@ -3418,7 +3450,7 @@
     <w:p/>
     <w:tbl>
       <w:tblPr>
-        <w:tblStyle w:val="Tabelraster"/>
+        <w:tblStyle w:val="TableGrid"/>
         <w:tblW w:w="0" w:type="auto"/>
         <w:tblLook w:val="04A0" w:firstRow="1" w:lastRow="0" w:firstColumn="1" w:lastColumn="0" w:noHBand="0" w:noVBand="1"/>
       </w:tblPr>
@@ -3453,13 +3485,21 @@
           <w:tcPr>
             <w:tcW w:w="2263" w:type="dxa"/>
           </w:tcPr>
-          <w:p/>
+          <w:p>
+            <w:r>
+              <w:t>Hannah saunders</w:t>
+            </w:r>
+          </w:p>
         </w:tc>
         <w:tc>
           <w:tcPr>
             <w:tcW w:w="6799" w:type="dxa"/>
           </w:tcPr>
-          <w:p/>
+          <w:p>
+            <w:r>
+              <w:t>Iedereen weet wie waar aan werkt, goed met iedereen communiceren zodat als er problemen zijn we dit snel door kunnen hebben en hiermee helpen.</w:t>
+            </w:r>
+          </w:p>
         </w:tc>
       </w:tr>
       <w:tr>
@@ -3549,7 +3589,7 @@
     </w:p>
     <w:tbl>
       <w:tblPr>
-        <w:tblStyle w:val="Tabelraster"/>
+        <w:tblStyle w:val="TableGrid"/>
         <w:tblW w:w="0" w:type="auto"/>
         <w:tblLook w:val="04A0" w:firstRow="1" w:lastRow="0" w:firstColumn="1" w:lastColumn="0" w:noHBand="0" w:noVBand="1"/>
       </w:tblPr>
@@ -3597,7 +3637,7 @@
     </w:p>
     <w:tbl>
       <w:tblPr>
-        <w:tblStyle w:val="Tabelraster"/>
+        <w:tblStyle w:val="TableGrid"/>
         <w:tblW w:w="0" w:type="auto"/>
         <w:tblLook w:val="04A0" w:firstRow="1" w:lastRow="0" w:firstColumn="1" w:lastColumn="0" w:noHBand="0" w:noVBand="1"/>
       </w:tblPr>
@@ -3636,12 +3676,13 @@
           <w:sz w:val="28"/>
           <w:szCs w:val="28"/>
         </w:rPr>
+        <w:lastRenderedPageBreak/>
         <w:t>Proces: Verantwoordelijkheid</w:t>
       </w:r>
     </w:p>
     <w:p>
       <w:pPr>
-        <w:pStyle w:val="Plattetekst"/>
+        <w:pStyle w:val="BodyText"/>
         <w:spacing w:before="201" w:line="244" w:lineRule="auto"/>
         <w:ind w:right="1034"/>
         <w:jc w:val="both"/>
@@ -3652,7 +3693,7 @@
     </w:p>
     <w:p>
       <w:pPr>
-        <w:pStyle w:val="Plattetekst"/>
+        <w:pStyle w:val="BodyText"/>
         <w:spacing w:before="156" w:line="244" w:lineRule="auto"/>
         <w:ind w:right="1040"/>
         <w:jc w:val="both"/>
@@ -3672,7 +3713,7 @@
     </w:p>
     <w:tbl>
       <w:tblPr>
-        <w:tblStyle w:val="Tabelraster"/>
+        <w:tblStyle w:val="TableGrid"/>
         <w:tblW w:w="0" w:type="auto"/>
         <w:tblLook w:val="04A0" w:firstRow="1" w:lastRow="0" w:firstColumn="1" w:lastColumn="0" w:noHBand="0" w:noVBand="1"/>
       </w:tblPr>
@@ -3689,7 +3730,7 @@
           </w:tcPr>
           <w:p>
             <w:pPr>
-              <w:pStyle w:val="Plattetekst"/>
+              <w:pStyle w:val="BodyText"/>
               <w:spacing w:before="156" w:line="244" w:lineRule="auto"/>
               <w:ind w:right="1040"/>
               <w:jc w:val="both"/>
@@ -3700,7 +3741,7 @@
           </w:p>
           <w:p>
             <w:pPr>
-              <w:pStyle w:val="Plattetekst"/>
+              <w:pStyle w:val="BodyText"/>
               <w:numPr>
                 <w:ilvl w:val="0"/>
                 <w:numId w:val="4"/>
@@ -3746,7 +3787,7 @@
     </w:p>
     <w:tbl>
       <w:tblPr>
-        <w:tblStyle w:val="Tabelraster"/>
+        <w:tblStyle w:val="TableGrid"/>
         <w:tblW w:w="0" w:type="auto"/>
         <w:tblLook w:val="04A0" w:firstRow="1" w:lastRow="0" w:firstColumn="1" w:lastColumn="0" w:noHBand="0" w:noVBand="1"/>
       </w:tblPr>
@@ -3765,7 +3806,7 @@
           </w:p>
           <w:p>
             <w:pPr>
-              <w:pStyle w:val="Lijstalinea"/>
+              <w:pStyle w:val="ListParagraph"/>
               <w:ind w:left="405"/>
             </w:pPr>
           </w:p>
@@ -3780,7 +3821,7 @@
     </w:p>
     <w:tbl>
       <w:tblPr>
-        <w:tblStyle w:val="Tabelraster"/>
+        <w:tblStyle w:val="TableGrid"/>
         <w:tblW w:w="0" w:type="auto"/>
         <w:tblLook w:val="04A0" w:firstRow="1" w:lastRow="0" w:firstColumn="1" w:lastColumn="0" w:noHBand="0" w:noVBand="1"/>
       </w:tblPr>
@@ -3799,7 +3840,7 @@
           </w:p>
           <w:p>
             <w:pPr>
-              <w:pStyle w:val="Lijstalinea"/>
+              <w:pStyle w:val="ListParagraph"/>
               <w:ind w:left="405"/>
             </w:pPr>
           </w:p>
@@ -3814,7 +3855,7 @@
     </w:p>
     <w:tbl>
       <w:tblPr>
-        <w:tblStyle w:val="Tabelraster"/>
+        <w:tblStyle w:val="TableGrid"/>
         <w:tblW w:w="0" w:type="auto"/>
         <w:tblLook w:val="04A0" w:firstRow="1" w:lastRow="0" w:firstColumn="1" w:lastColumn="0" w:noHBand="0" w:noVBand="1"/>
       </w:tblPr>
@@ -4201,7 +4242,7 @@
       <w:lvlText w:val="%1."/>
       <w:lvlJc w:val="left"/>
       <w:pPr>
-        <w:ind w:left="720" w:hanging="360"/>
+        <w:ind w:left="-219" w:hanging="360"/>
       </w:pPr>
       <w:rPr>
         <w:rFonts w:hint="default"/>
@@ -4213,7 +4254,7 @@
       <w:lvlText w:val="%2."/>
       <w:lvlJc w:val="left"/>
       <w:pPr>
-        <w:ind w:left="1440" w:hanging="360"/>
+        <w:ind w:left="501" w:hanging="360"/>
       </w:pPr>
     </w:lvl>
     <w:lvl w:ilvl="2" w:tplc="0413001B" w:tentative="1">
@@ -4222,7 +4263,7 @@
       <w:lvlText w:val="%3."/>
       <w:lvlJc w:val="right"/>
       <w:pPr>
-        <w:ind w:left="2160" w:hanging="180"/>
+        <w:ind w:left="1221" w:hanging="180"/>
       </w:pPr>
     </w:lvl>
     <w:lvl w:ilvl="3" w:tplc="0413000F" w:tentative="1">
@@ -4231,7 +4272,7 @@
       <w:lvlText w:val="%4."/>
       <w:lvlJc w:val="left"/>
       <w:pPr>
-        <w:ind w:left="2880" w:hanging="360"/>
+        <w:ind w:left="1941" w:hanging="360"/>
       </w:pPr>
     </w:lvl>
     <w:lvl w:ilvl="4" w:tplc="04130019" w:tentative="1">
@@ -4240,7 +4281,7 @@
       <w:lvlText w:val="%5."/>
       <w:lvlJc w:val="left"/>
       <w:pPr>
-        <w:ind w:left="3600" w:hanging="360"/>
+        <w:ind w:left="2661" w:hanging="360"/>
       </w:pPr>
     </w:lvl>
     <w:lvl w:ilvl="5" w:tplc="0413001B" w:tentative="1">
@@ -4249,7 +4290,7 @@
       <w:lvlText w:val="%6."/>
       <w:lvlJc w:val="right"/>
       <w:pPr>
-        <w:ind w:left="4320" w:hanging="180"/>
+        <w:ind w:left="3381" w:hanging="180"/>
       </w:pPr>
     </w:lvl>
     <w:lvl w:ilvl="6" w:tplc="0413000F" w:tentative="1">
@@ -4258,7 +4299,7 @@
       <w:lvlText w:val="%7."/>
       <w:lvlJc w:val="left"/>
       <w:pPr>
-        <w:ind w:left="5040" w:hanging="360"/>
+        <w:ind w:left="4101" w:hanging="360"/>
       </w:pPr>
     </w:lvl>
     <w:lvl w:ilvl="7" w:tplc="04130019" w:tentative="1">
@@ -4267,7 +4308,7 @@
       <w:lvlText w:val="%8."/>
       <w:lvlJc w:val="left"/>
       <w:pPr>
-        <w:ind w:left="5760" w:hanging="360"/>
+        <w:ind w:left="4821" w:hanging="360"/>
       </w:pPr>
     </w:lvl>
     <w:lvl w:ilvl="8" w:tplc="0413001B" w:tentative="1">
@@ -4276,7 +4317,7 @@
       <w:lvlText w:val="%9."/>
       <w:lvlJc w:val="right"/>
       <w:pPr>
-        <w:ind w:left="6480" w:hanging="180"/>
+        <w:ind w:left="5541" w:hanging="180"/>
       </w:pPr>
     </w:lvl>
   </w:abstractNum>
@@ -4606,6 +4647,119 @@
       </w:rPr>
     </w:lvl>
     <w:lvl w:ilvl="8" w:tplc="20000005" w:tentative="1">
+      <w:start w:val="1"/>
+      <w:numFmt w:val="bullet"/>
+      <w:lvlText w:val=""/>
+      <w:lvlJc w:val="left"/>
+      <w:pPr>
+        <w:ind w:left="6480" w:hanging="360"/>
+      </w:pPr>
+      <w:rPr>
+        <w:rFonts w:ascii="Wingdings" w:hAnsi="Wingdings" w:hint="default"/>
+      </w:rPr>
+    </w:lvl>
+  </w:abstractNum>
+  <w:abstractNum w:abstractNumId="4" w15:restartNumberingAfterBreak="0">
+    <w:nsid w:val="4A3643BA"/>
+    <w:multiLevelType w:val="hybridMultilevel"/>
+    <w:tmpl w:val="6FB4DDBC"/>
+    <w:lvl w:ilvl="0" w:tplc="04130001">
+      <w:start w:val="1"/>
+      <w:numFmt w:val="bullet"/>
+      <w:lvlText w:val=""/>
+      <w:lvlJc w:val="left"/>
+      <w:pPr>
+        <w:ind w:left="720" w:hanging="360"/>
+      </w:pPr>
+      <w:rPr>
+        <w:rFonts w:ascii="Symbol" w:hAnsi="Symbol" w:hint="default"/>
+      </w:rPr>
+    </w:lvl>
+    <w:lvl w:ilvl="1" w:tplc="04130003" w:tentative="1">
+      <w:start w:val="1"/>
+      <w:numFmt w:val="bullet"/>
+      <w:lvlText w:val="o"/>
+      <w:lvlJc w:val="left"/>
+      <w:pPr>
+        <w:ind w:left="1440" w:hanging="360"/>
+      </w:pPr>
+      <w:rPr>
+        <w:rFonts w:ascii="Courier New" w:hAnsi="Courier New" w:cs="Courier New" w:hint="default"/>
+      </w:rPr>
+    </w:lvl>
+    <w:lvl w:ilvl="2" w:tplc="04130005" w:tentative="1">
+      <w:start w:val="1"/>
+      <w:numFmt w:val="bullet"/>
+      <w:lvlText w:val=""/>
+      <w:lvlJc w:val="left"/>
+      <w:pPr>
+        <w:ind w:left="2160" w:hanging="360"/>
+      </w:pPr>
+      <w:rPr>
+        <w:rFonts w:ascii="Wingdings" w:hAnsi="Wingdings" w:hint="default"/>
+      </w:rPr>
+    </w:lvl>
+    <w:lvl w:ilvl="3" w:tplc="04130001" w:tentative="1">
+      <w:start w:val="1"/>
+      <w:numFmt w:val="bullet"/>
+      <w:lvlText w:val=""/>
+      <w:lvlJc w:val="left"/>
+      <w:pPr>
+        <w:ind w:left="2880" w:hanging="360"/>
+      </w:pPr>
+      <w:rPr>
+        <w:rFonts w:ascii="Symbol" w:hAnsi="Symbol" w:hint="default"/>
+      </w:rPr>
+    </w:lvl>
+    <w:lvl w:ilvl="4" w:tplc="04130003" w:tentative="1">
+      <w:start w:val="1"/>
+      <w:numFmt w:val="bullet"/>
+      <w:lvlText w:val="o"/>
+      <w:lvlJc w:val="left"/>
+      <w:pPr>
+        <w:ind w:left="3600" w:hanging="360"/>
+      </w:pPr>
+      <w:rPr>
+        <w:rFonts w:ascii="Courier New" w:hAnsi="Courier New" w:cs="Courier New" w:hint="default"/>
+      </w:rPr>
+    </w:lvl>
+    <w:lvl w:ilvl="5" w:tplc="04130005" w:tentative="1">
+      <w:start w:val="1"/>
+      <w:numFmt w:val="bullet"/>
+      <w:lvlText w:val=""/>
+      <w:lvlJc w:val="left"/>
+      <w:pPr>
+        <w:ind w:left="4320" w:hanging="360"/>
+      </w:pPr>
+      <w:rPr>
+        <w:rFonts w:ascii="Wingdings" w:hAnsi="Wingdings" w:hint="default"/>
+      </w:rPr>
+    </w:lvl>
+    <w:lvl w:ilvl="6" w:tplc="04130001" w:tentative="1">
+      <w:start w:val="1"/>
+      <w:numFmt w:val="bullet"/>
+      <w:lvlText w:val=""/>
+      <w:lvlJc w:val="left"/>
+      <w:pPr>
+        <w:ind w:left="5040" w:hanging="360"/>
+      </w:pPr>
+      <w:rPr>
+        <w:rFonts w:ascii="Symbol" w:hAnsi="Symbol" w:hint="default"/>
+      </w:rPr>
+    </w:lvl>
+    <w:lvl w:ilvl="7" w:tplc="04130003" w:tentative="1">
+      <w:start w:val="1"/>
+      <w:numFmt w:val="bullet"/>
+      <w:lvlText w:val="o"/>
+      <w:lvlJc w:val="left"/>
+      <w:pPr>
+        <w:ind w:left="5760" w:hanging="360"/>
+      </w:pPr>
+      <w:rPr>
+        <w:rFonts w:ascii="Courier New" w:hAnsi="Courier New" w:cs="Courier New" w:hint="default"/>
+      </w:rPr>
+    </w:lvl>
+    <w:lvl w:ilvl="8" w:tplc="04130005" w:tentative="1">
       <w:start w:val="1"/>
       <w:numFmt w:val="bullet"/>
       <w:lvlText w:val=""/>
@@ -4629,6 +4783,9 @@
   </w:num>
   <w:num w:numId="4" w16cid:durableId="390495153">
     <w:abstractNumId w:val="1"/>
+  </w:num>
+  <w:num w:numId="5" w16cid:durableId="1431511136">
+    <w:abstractNumId w:val="4"/>
   </w:num>
 </w:numbering>
 </file>
@@ -5029,7 +5186,7 @@
     <w:lsdException w:name="Unresolved Mention" w:semiHidden="1" w:unhideWhenUsed="1"/>
     <w:lsdException w:name="Smart Link" w:semiHidden="1" w:unhideWhenUsed="1"/>
   </w:latentStyles>
-  <w:style w:type="paragraph" w:default="1" w:styleId="Standaard">
+  <w:style w:type="paragraph" w:default="1" w:styleId="Normal">
     <w:name w:val="Normal"/>
     <w:qFormat/>
     <w:rsid w:val="00EC01D7"/>
@@ -5037,11 +5194,11 @@
       <w:kern w:val="2"/>
     </w:rPr>
   </w:style>
-  <w:style w:type="paragraph" w:styleId="Kop1">
+  <w:style w:type="paragraph" w:styleId="Heading1">
     <w:name w:val="heading 1"/>
-    <w:basedOn w:val="Standaard"/>
-    <w:next w:val="Standaard"/>
-    <w:link w:val="Kop1Char"/>
+    <w:basedOn w:val="Normal"/>
+    <w:next w:val="Normal"/>
+    <w:link w:val="Heading1Char"/>
     <w:uiPriority w:val="9"/>
     <w:qFormat/>
     <w:rsid w:val="000E4998"/>
@@ -5058,11 +5215,11 @@
       <w:szCs w:val="40"/>
     </w:rPr>
   </w:style>
-  <w:style w:type="paragraph" w:styleId="Kop2">
+  <w:style w:type="paragraph" w:styleId="Heading2">
     <w:name w:val="heading 2"/>
-    <w:basedOn w:val="Standaard"/>
-    <w:next w:val="Standaard"/>
-    <w:link w:val="Kop2Char"/>
+    <w:basedOn w:val="Normal"/>
+    <w:next w:val="Normal"/>
+    <w:link w:val="Heading2Char"/>
     <w:uiPriority w:val="9"/>
     <w:semiHidden/>
     <w:unhideWhenUsed/>
@@ -5081,11 +5238,11 @@
       <w:szCs w:val="32"/>
     </w:rPr>
   </w:style>
-  <w:style w:type="paragraph" w:styleId="Kop3">
+  <w:style w:type="paragraph" w:styleId="Heading3">
     <w:name w:val="heading 3"/>
-    <w:basedOn w:val="Standaard"/>
-    <w:next w:val="Standaard"/>
-    <w:link w:val="Kop3Char"/>
+    <w:basedOn w:val="Normal"/>
+    <w:next w:val="Normal"/>
+    <w:link w:val="Heading3Char"/>
     <w:uiPriority w:val="9"/>
     <w:semiHidden/>
     <w:unhideWhenUsed/>
@@ -5104,11 +5261,11 @@
       <w:szCs w:val="28"/>
     </w:rPr>
   </w:style>
-  <w:style w:type="paragraph" w:styleId="Kop4">
+  <w:style w:type="paragraph" w:styleId="Heading4">
     <w:name w:val="heading 4"/>
-    <w:basedOn w:val="Standaard"/>
-    <w:next w:val="Standaard"/>
-    <w:link w:val="Kop4Char"/>
+    <w:basedOn w:val="Normal"/>
+    <w:next w:val="Normal"/>
+    <w:link w:val="Heading4Char"/>
     <w:uiPriority w:val="9"/>
     <w:semiHidden/>
     <w:unhideWhenUsed/>
@@ -5127,11 +5284,11 @@
       <w:color w:val="2F5496" w:themeColor="accent1" w:themeShade="BF"/>
     </w:rPr>
   </w:style>
-  <w:style w:type="paragraph" w:styleId="Kop5">
+  <w:style w:type="paragraph" w:styleId="Heading5">
     <w:name w:val="heading 5"/>
-    <w:basedOn w:val="Standaard"/>
-    <w:next w:val="Standaard"/>
-    <w:link w:val="Kop5Char"/>
+    <w:basedOn w:val="Normal"/>
+    <w:next w:val="Normal"/>
+    <w:link w:val="Heading5Char"/>
     <w:uiPriority w:val="9"/>
     <w:semiHidden/>
     <w:unhideWhenUsed/>
@@ -5148,11 +5305,11 @@
       <w:color w:val="2F5496" w:themeColor="accent1" w:themeShade="BF"/>
     </w:rPr>
   </w:style>
-  <w:style w:type="paragraph" w:styleId="Kop6">
+  <w:style w:type="paragraph" w:styleId="Heading6">
     <w:name w:val="heading 6"/>
-    <w:basedOn w:val="Standaard"/>
-    <w:next w:val="Standaard"/>
-    <w:link w:val="Kop6Char"/>
+    <w:basedOn w:val="Normal"/>
+    <w:next w:val="Normal"/>
+    <w:link w:val="Heading6Char"/>
     <w:uiPriority w:val="9"/>
     <w:semiHidden/>
     <w:unhideWhenUsed/>
@@ -5171,11 +5328,11 @@
       <w:color w:val="595959" w:themeColor="text1" w:themeTint="A6"/>
     </w:rPr>
   </w:style>
-  <w:style w:type="paragraph" w:styleId="Kop7">
+  <w:style w:type="paragraph" w:styleId="Heading7">
     <w:name w:val="heading 7"/>
-    <w:basedOn w:val="Standaard"/>
-    <w:next w:val="Standaard"/>
-    <w:link w:val="Kop7Char"/>
+    <w:basedOn w:val="Normal"/>
+    <w:next w:val="Normal"/>
+    <w:link w:val="Heading7Char"/>
     <w:uiPriority w:val="9"/>
     <w:semiHidden/>
     <w:unhideWhenUsed/>
@@ -5192,11 +5349,11 @@
       <w:color w:val="595959" w:themeColor="text1" w:themeTint="A6"/>
     </w:rPr>
   </w:style>
-  <w:style w:type="paragraph" w:styleId="Kop8">
+  <w:style w:type="paragraph" w:styleId="Heading8">
     <w:name w:val="heading 8"/>
-    <w:basedOn w:val="Standaard"/>
-    <w:next w:val="Standaard"/>
-    <w:link w:val="Kop8Char"/>
+    <w:basedOn w:val="Normal"/>
+    <w:next w:val="Normal"/>
+    <w:link w:val="Heading8Char"/>
     <w:uiPriority w:val="9"/>
     <w:semiHidden/>
     <w:unhideWhenUsed/>
@@ -5215,11 +5372,11 @@
       <w:color w:val="272727" w:themeColor="text1" w:themeTint="D8"/>
     </w:rPr>
   </w:style>
-  <w:style w:type="paragraph" w:styleId="Kop9">
+  <w:style w:type="paragraph" w:styleId="Heading9">
     <w:name w:val="heading 9"/>
-    <w:basedOn w:val="Standaard"/>
-    <w:next w:val="Standaard"/>
-    <w:link w:val="Kop9Char"/>
+    <w:basedOn w:val="Normal"/>
+    <w:next w:val="Normal"/>
+    <w:link w:val="Heading9Char"/>
     <w:uiPriority w:val="9"/>
     <w:semiHidden/>
     <w:unhideWhenUsed/>
@@ -5236,13 +5393,13 @@
       <w:color w:val="272727" w:themeColor="text1" w:themeTint="D8"/>
     </w:rPr>
   </w:style>
-  <w:style w:type="character" w:default="1" w:styleId="Standaardalinea-lettertype">
+  <w:style w:type="character" w:default="1" w:styleId="DefaultParagraphFont">
     <w:name w:val="Default Paragraph Font"/>
     <w:uiPriority w:val="1"/>
     <w:semiHidden/>
     <w:unhideWhenUsed/>
   </w:style>
-  <w:style w:type="table" w:default="1" w:styleId="Standaardtabel">
+  <w:style w:type="table" w:default="1" w:styleId="TableNormal">
     <w:name w:val="Normal Table"/>
     <w:uiPriority w:val="99"/>
     <w:semiHidden/>
@@ -5257,16 +5414,16 @@
       </w:tblCellMar>
     </w:tblPr>
   </w:style>
-  <w:style w:type="numbering" w:default="1" w:styleId="Geenlijst">
+  <w:style w:type="numbering" w:default="1" w:styleId="NoList">
     <w:name w:val="No List"/>
     <w:uiPriority w:val="99"/>
     <w:semiHidden/>
     <w:unhideWhenUsed/>
   </w:style>
-  <w:style w:type="character" w:customStyle="1" w:styleId="Kop1Char">
-    <w:name w:val="Kop 1 Char"/>
-    <w:basedOn w:val="Standaardalinea-lettertype"/>
-    <w:link w:val="Kop1"/>
+  <w:style w:type="character" w:customStyle="1" w:styleId="Heading1Char">
+    <w:name w:val="Heading 1 Char"/>
+    <w:basedOn w:val="DefaultParagraphFont"/>
+    <w:link w:val="Heading1"/>
     <w:uiPriority w:val="9"/>
     <w:rsid w:val="000E4998"/>
     <w:rPr>
@@ -5276,10 +5433,10 @@
       <w:szCs w:val="40"/>
     </w:rPr>
   </w:style>
-  <w:style w:type="character" w:customStyle="1" w:styleId="Kop2Char">
-    <w:name w:val="Kop 2 Char"/>
-    <w:basedOn w:val="Standaardalinea-lettertype"/>
-    <w:link w:val="Kop2"/>
+  <w:style w:type="character" w:customStyle="1" w:styleId="Heading2Char">
+    <w:name w:val="Heading 2 Char"/>
+    <w:basedOn w:val="DefaultParagraphFont"/>
+    <w:link w:val="Heading2"/>
     <w:uiPriority w:val="9"/>
     <w:semiHidden/>
     <w:rsid w:val="000E4998"/>
@@ -5290,10 +5447,10 @@
       <w:szCs w:val="32"/>
     </w:rPr>
   </w:style>
-  <w:style w:type="character" w:customStyle="1" w:styleId="Kop3Char">
-    <w:name w:val="Kop 3 Char"/>
-    <w:basedOn w:val="Standaardalinea-lettertype"/>
-    <w:link w:val="Kop3"/>
+  <w:style w:type="character" w:customStyle="1" w:styleId="Heading3Char">
+    <w:name w:val="Heading 3 Char"/>
+    <w:basedOn w:val="DefaultParagraphFont"/>
+    <w:link w:val="Heading3"/>
     <w:uiPriority w:val="9"/>
     <w:semiHidden/>
     <w:rsid w:val="000E4998"/>
@@ -5304,10 +5461,10 @@
       <w:szCs w:val="28"/>
     </w:rPr>
   </w:style>
-  <w:style w:type="character" w:customStyle="1" w:styleId="Kop4Char">
-    <w:name w:val="Kop 4 Char"/>
-    <w:basedOn w:val="Standaardalinea-lettertype"/>
-    <w:link w:val="Kop4"/>
+  <w:style w:type="character" w:customStyle="1" w:styleId="Heading4Char">
+    <w:name w:val="Heading 4 Char"/>
+    <w:basedOn w:val="DefaultParagraphFont"/>
+    <w:link w:val="Heading4"/>
     <w:uiPriority w:val="9"/>
     <w:semiHidden/>
     <w:rsid w:val="000E4998"/>
@@ -5318,10 +5475,10 @@
       <w:color w:val="2F5496" w:themeColor="accent1" w:themeShade="BF"/>
     </w:rPr>
   </w:style>
-  <w:style w:type="character" w:customStyle="1" w:styleId="Kop5Char">
-    <w:name w:val="Kop 5 Char"/>
-    <w:basedOn w:val="Standaardalinea-lettertype"/>
-    <w:link w:val="Kop5"/>
+  <w:style w:type="character" w:customStyle="1" w:styleId="Heading5Char">
+    <w:name w:val="Heading 5 Char"/>
+    <w:basedOn w:val="DefaultParagraphFont"/>
+    <w:link w:val="Heading5"/>
     <w:uiPriority w:val="9"/>
     <w:semiHidden/>
     <w:rsid w:val="000E4998"/>
@@ -5330,10 +5487,10 @@
       <w:color w:val="2F5496" w:themeColor="accent1" w:themeShade="BF"/>
     </w:rPr>
   </w:style>
-  <w:style w:type="character" w:customStyle="1" w:styleId="Kop6Char">
-    <w:name w:val="Kop 6 Char"/>
-    <w:basedOn w:val="Standaardalinea-lettertype"/>
-    <w:link w:val="Kop6"/>
+  <w:style w:type="character" w:customStyle="1" w:styleId="Heading6Char">
+    <w:name w:val="Heading 6 Char"/>
+    <w:basedOn w:val="DefaultParagraphFont"/>
+    <w:link w:val="Heading6"/>
     <w:uiPriority w:val="9"/>
     <w:semiHidden/>
     <w:rsid w:val="000E4998"/>
@@ -5344,10 +5501,10 @@
       <w:color w:val="595959" w:themeColor="text1" w:themeTint="A6"/>
     </w:rPr>
   </w:style>
-  <w:style w:type="character" w:customStyle="1" w:styleId="Kop7Char">
-    <w:name w:val="Kop 7 Char"/>
-    <w:basedOn w:val="Standaardalinea-lettertype"/>
-    <w:link w:val="Kop7"/>
+  <w:style w:type="character" w:customStyle="1" w:styleId="Heading7Char">
+    <w:name w:val="Heading 7 Char"/>
+    <w:basedOn w:val="DefaultParagraphFont"/>
+    <w:link w:val="Heading7"/>
     <w:uiPriority w:val="9"/>
     <w:semiHidden/>
     <w:rsid w:val="000E4998"/>
@@ -5356,10 +5513,10 @@
       <w:color w:val="595959" w:themeColor="text1" w:themeTint="A6"/>
     </w:rPr>
   </w:style>
-  <w:style w:type="character" w:customStyle="1" w:styleId="Kop8Char">
-    <w:name w:val="Kop 8 Char"/>
-    <w:basedOn w:val="Standaardalinea-lettertype"/>
-    <w:link w:val="Kop8"/>
+  <w:style w:type="character" w:customStyle="1" w:styleId="Heading8Char">
+    <w:name w:val="Heading 8 Char"/>
+    <w:basedOn w:val="DefaultParagraphFont"/>
+    <w:link w:val="Heading8"/>
     <w:uiPriority w:val="9"/>
     <w:semiHidden/>
     <w:rsid w:val="000E4998"/>
@@ -5370,10 +5527,10 @@
       <w:color w:val="272727" w:themeColor="text1" w:themeTint="D8"/>
     </w:rPr>
   </w:style>
-  <w:style w:type="character" w:customStyle="1" w:styleId="Kop9Char">
-    <w:name w:val="Kop 9 Char"/>
-    <w:basedOn w:val="Standaardalinea-lettertype"/>
-    <w:link w:val="Kop9"/>
+  <w:style w:type="character" w:customStyle="1" w:styleId="Heading9Char">
+    <w:name w:val="Heading 9 Char"/>
+    <w:basedOn w:val="DefaultParagraphFont"/>
+    <w:link w:val="Heading9"/>
     <w:uiPriority w:val="9"/>
     <w:semiHidden/>
     <w:rsid w:val="000E4998"/>
@@ -5382,11 +5539,11 @@
       <w:color w:val="272727" w:themeColor="text1" w:themeTint="D8"/>
     </w:rPr>
   </w:style>
-  <w:style w:type="paragraph" w:styleId="Titel">
+  <w:style w:type="paragraph" w:styleId="Title">
     <w:name w:val="Title"/>
-    <w:basedOn w:val="Standaard"/>
-    <w:next w:val="Standaard"/>
-    <w:link w:val="TitelChar"/>
+    <w:basedOn w:val="Normal"/>
+    <w:next w:val="Normal"/>
+    <w:link w:val="TitleChar"/>
     <w:uiPriority w:val="10"/>
     <w:qFormat/>
     <w:rsid w:val="000E4998"/>
@@ -5402,10 +5559,10 @@
       <w:szCs w:val="56"/>
     </w:rPr>
   </w:style>
-  <w:style w:type="character" w:customStyle="1" w:styleId="TitelChar">
-    <w:name w:val="Titel Char"/>
-    <w:basedOn w:val="Standaardalinea-lettertype"/>
-    <w:link w:val="Titel"/>
+  <w:style w:type="character" w:customStyle="1" w:styleId="TitleChar">
+    <w:name w:val="Title Char"/>
+    <w:basedOn w:val="DefaultParagraphFont"/>
+    <w:link w:val="Title"/>
     <w:uiPriority w:val="10"/>
     <w:rsid w:val="000E4998"/>
     <w:rPr>
@@ -5416,11 +5573,11 @@
       <w:szCs w:val="56"/>
     </w:rPr>
   </w:style>
-  <w:style w:type="paragraph" w:styleId="Ondertitel">
+  <w:style w:type="paragraph" w:styleId="Subtitle">
     <w:name w:val="Subtitle"/>
-    <w:basedOn w:val="Standaard"/>
-    <w:next w:val="Standaard"/>
-    <w:link w:val="OndertitelChar"/>
+    <w:basedOn w:val="Normal"/>
+    <w:next w:val="Normal"/>
+    <w:link w:val="SubtitleChar"/>
     <w:uiPriority w:val="11"/>
     <w:qFormat/>
     <w:rsid w:val="000E4998"/>
@@ -5437,10 +5594,10 @@
       <w:szCs w:val="28"/>
     </w:rPr>
   </w:style>
-  <w:style w:type="character" w:customStyle="1" w:styleId="OndertitelChar">
-    <w:name w:val="Ondertitel Char"/>
-    <w:basedOn w:val="Standaardalinea-lettertype"/>
-    <w:link w:val="Ondertitel"/>
+  <w:style w:type="character" w:customStyle="1" w:styleId="SubtitleChar">
+    <w:name w:val="Subtitle Char"/>
+    <w:basedOn w:val="DefaultParagraphFont"/>
+    <w:link w:val="Subtitle"/>
     <w:uiPriority w:val="11"/>
     <w:rsid w:val="000E4998"/>
     <w:rPr>
@@ -5451,11 +5608,11 @@
       <w:szCs w:val="28"/>
     </w:rPr>
   </w:style>
-  <w:style w:type="paragraph" w:styleId="Citaat">
+  <w:style w:type="paragraph" w:styleId="Quote">
     <w:name w:val="Quote"/>
-    <w:basedOn w:val="Standaard"/>
-    <w:next w:val="Standaard"/>
-    <w:link w:val="CitaatChar"/>
+    <w:basedOn w:val="Normal"/>
+    <w:next w:val="Normal"/>
+    <w:link w:val="QuoteChar"/>
     <w:uiPriority w:val="29"/>
     <w:qFormat/>
     <w:rsid w:val="000E4998"/>
@@ -5469,10 +5626,10 @@
       <w:color w:val="404040" w:themeColor="text1" w:themeTint="BF"/>
     </w:rPr>
   </w:style>
-  <w:style w:type="character" w:customStyle="1" w:styleId="CitaatChar">
-    <w:name w:val="Citaat Char"/>
-    <w:basedOn w:val="Standaardalinea-lettertype"/>
-    <w:link w:val="Citaat"/>
+  <w:style w:type="character" w:customStyle="1" w:styleId="QuoteChar">
+    <w:name w:val="Quote Char"/>
+    <w:basedOn w:val="DefaultParagraphFont"/>
+    <w:link w:val="Quote"/>
     <w:uiPriority w:val="29"/>
     <w:rsid w:val="000E4998"/>
     <w:rPr>
@@ -5481,9 +5638,9 @@
       <w:color w:val="404040" w:themeColor="text1" w:themeTint="BF"/>
     </w:rPr>
   </w:style>
-  <w:style w:type="paragraph" w:styleId="Lijstalinea">
+  <w:style w:type="paragraph" w:styleId="ListParagraph">
     <w:name w:val="List Paragraph"/>
-    <w:basedOn w:val="Standaard"/>
+    <w:basedOn w:val="Normal"/>
     <w:uiPriority w:val="34"/>
     <w:qFormat/>
     <w:rsid w:val="000E4998"/>
@@ -5492,9 +5649,9 @@
       <w:contextualSpacing/>
     </w:pPr>
   </w:style>
-  <w:style w:type="character" w:styleId="Intensievebenadrukking">
+  <w:style w:type="character" w:styleId="IntenseEmphasis">
     <w:name w:val="Intense Emphasis"/>
-    <w:basedOn w:val="Standaardalinea-lettertype"/>
+    <w:basedOn w:val="DefaultParagraphFont"/>
     <w:uiPriority w:val="21"/>
     <w:qFormat/>
     <w:rsid w:val="000E4998"/>
@@ -5504,11 +5661,11 @@
       <w:color w:val="2F5496" w:themeColor="accent1" w:themeShade="BF"/>
     </w:rPr>
   </w:style>
-  <w:style w:type="paragraph" w:styleId="Duidelijkcitaat">
+  <w:style w:type="paragraph" w:styleId="IntenseQuote">
     <w:name w:val="Intense Quote"/>
-    <w:basedOn w:val="Standaard"/>
-    <w:next w:val="Standaard"/>
-    <w:link w:val="DuidelijkcitaatChar"/>
+    <w:basedOn w:val="Normal"/>
+    <w:next w:val="Normal"/>
+    <w:link w:val="IntenseQuoteChar"/>
     <w:uiPriority w:val="30"/>
     <w:qFormat/>
     <w:rsid w:val="000E4998"/>
@@ -5527,10 +5684,10 @@
       <w:color w:val="2F5496" w:themeColor="accent1" w:themeShade="BF"/>
     </w:rPr>
   </w:style>
-  <w:style w:type="character" w:customStyle="1" w:styleId="DuidelijkcitaatChar">
-    <w:name w:val="Duidelijk citaat Char"/>
-    <w:basedOn w:val="Standaardalinea-lettertype"/>
-    <w:link w:val="Duidelijkcitaat"/>
+  <w:style w:type="character" w:customStyle="1" w:styleId="IntenseQuoteChar">
+    <w:name w:val="Intense Quote Char"/>
+    <w:basedOn w:val="DefaultParagraphFont"/>
+    <w:link w:val="IntenseQuote"/>
     <w:uiPriority w:val="30"/>
     <w:rsid w:val="000E4998"/>
     <w:rPr>
@@ -5539,9 +5696,9 @@
       <w:color w:val="2F5496" w:themeColor="accent1" w:themeShade="BF"/>
     </w:rPr>
   </w:style>
-  <w:style w:type="character" w:styleId="Intensieveverwijzing">
+  <w:style w:type="character" w:styleId="IntenseReference">
     <w:name w:val="Intense Reference"/>
-    <w:basedOn w:val="Standaardalinea-lettertype"/>
+    <w:basedOn w:val="DefaultParagraphFont"/>
     <w:uiPriority w:val="32"/>
     <w:qFormat/>
     <w:rsid w:val="000E4998"/>
@@ -5553,9 +5710,9 @@
       <w:spacing w:val="5"/>
     </w:rPr>
   </w:style>
-  <w:style w:type="table" w:styleId="Tabelraster">
+  <w:style w:type="table" w:styleId="TableGrid">
     <w:name w:val="Table Grid"/>
-    <w:basedOn w:val="Standaardtabel"/>
+    <w:basedOn w:val="TableNormal"/>
     <w:uiPriority w:val="39"/>
     <w:rsid w:val="00EC01D7"/>
     <w:pPr>
@@ -5577,7 +5734,7 @@
   </w:style>
   <w:style w:type="character" w:styleId="Hyperlink">
     <w:name w:val="Hyperlink"/>
-    <w:basedOn w:val="Standaardalinea-lettertype"/>
+    <w:basedOn w:val="DefaultParagraphFont"/>
     <w:uiPriority w:val="99"/>
     <w:unhideWhenUsed/>
     <w:rsid w:val="00EC01D7"/>
@@ -5586,9 +5743,9 @@
       <w:u w:val="single"/>
     </w:rPr>
   </w:style>
-  <w:style w:type="character" w:styleId="Onopgelostemelding">
+  <w:style w:type="character" w:styleId="UnresolvedMention">
     <w:name w:val="Unresolved Mention"/>
-    <w:basedOn w:val="Standaardalinea-lettertype"/>
+    <w:basedOn w:val="DefaultParagraphFont"/>
     <w:uiPriority w:val="99"/>
     <w:semiHidden/>
     <w:unhideWhenUsed/>
@@ -5598,10 +5755,10 @@
       <w:shd w:val="clear" w:color="auto" w:fill="E1DFDD"/>
     </w:rPr>
   </w:style>
-  <w:style w:type="paragraph" w:styleId="Plattetekst">
+  <w:style w:type="paragraph" w:styleId="BodyText">
     <w:name w:val="Body Text"/>
-    <w:basedOn w:val="Standaard"/>
-    <w:link w:val="PlattetekstChar"/>
+    <w:basedOn w:val="Normal"/>
+    <w:link w:val="BodyTextChar"/>
     <w:uiPriority w:val="1"/>
     <w:semiHidden/>
     <w:unhideWhenUsed/>
@@ -5620,10 +5777,10 @@
       <w:szCs w:val="18"/>
     </w:rPr>
   </w:style>
-  <w:style w:type="character" w:customStyle="1" w:styleId="PlattetekstChar">
-    <w:name w:val="Platte tekst Char"/>
-    <w:basedOn w:val="Standaardalinea-lettertype"/>
-    <w:link w:val="Plattetekst"/>
+  <w:style w:type="character" w:customStyle="1" w:styleId="BodyTextChar">
+    <w:name w:val="Body Text Char"/>
+    <w:basedOn w:val="DefaultParagraphFont"/>
+    <w:link w:val="BodyText"/>
     <w:uiPriority w:val="1"/>
     <w:semiHidden/>
     <w:rsid w:val="002978AB"/>
@@ -5631,6 +5788,29 @@
       <w:rFonts w:ascii="Lucida Sans Unicode" w:eastAsia="Lucida Sans Unicode" w:hAnsi="Lucida Sans Unicode" w:cs="Lucida Sans Unicode"/>
       <w:sz w:val="18"/>
       <w:szCs w:val="18"/>
+    </w:rPr>
+  </w:style>
+  <w:style w:type="paragraph" w:styleId="NoSpacing">
+    <w:name w:val="No Spacing"/>
+    <w:link w:val="NoSpacingChar"/>
+    <w:uiPriority w:val="1"/>
+    <w:qFormat/>
+    <w:rsid w:val="009D71D8"/>
+    <w:pPr>
+      <w:spacing w:after="0" w:line="240" w:lineRule="auto"/>
+    </w:pPr>
+    <w:rPr>
+      <w:kern w:val="2"/>
+    </w:rPr>
+  </w:style>
+  <w:style w:type="character" w:customStyle="1" w:styleId="NoSpacingChar">
+    <w:name w:val="No Spacing Char"/>
+    <w:basedOn w:val="DefaultParagraphFont"/>
+    <w:link w:val="NoSpacing"/>
+    <w:uiPriority w:val="1"/>
+    <w:rsid w:val="009D71D8"/>
+    <w:rPr>
+      <w:kern w:val="2"/>
     </w:rPr>
   </w:style>
 </w:styles>

</xml_diff>